<commit_message>
placely-24 refactor(contract) fix contracts and reservation handling
</commit_message>
<xml_diff>
--- a/Placely.Main/Data/contracts/default/default_template.docx
+++ b/Placely.Main/Data/contracts/default/default_template.docx
@@ -19,475 +19,369 @@
       </w:r>
     </w:p>
     <w:p>
-      <w:pPr>
-        <w:rPr>
-          <w:lang w:val="en-US"/>
-        </w:rPr>
-      </w:pPr>
       <w:r>
         <w:t>От</w:t>
       </w:r>
       <w:r>
-        <w:rPr>
-          <w:lang w:val="en-US"/>
-        </w:rPr>
         <w:t xml:space="preserve">: </w:t>
       </w:r>
-      <w:r>
-        <w:fldChar w:fldCharType="begin"/>
-      </w:r>
-      <w:r>
-        <w:rPr>
-          <w:lang w:val="en-US"/>
-        </w:rPr>
-        <w:instrText xml:space="preserve"> MERGEFIELD  CONTRACT-DATE  \* MERGEFORMAT </w:instrText>
-      </w:r>
-      <w:r>
-        <w:fldChar w:fldCharType="separate"/>
-      </w:r>
-      <w:r>
-        <w:rPr>
-          <w:noProof/>
-          <w:lang w:val="en-US"/>
-        </w:rPr>
-        <w:t>«CONTRACT-DATE»</w:t>
-      </w:r>
-      <w:r>
-        <w:fldChar w:fldCharType="end"/>
-      </w:r>
-      <w:r>
-        <w:rPr>
-          <w:lang w:val="en-US"/>
-        </w:rPr>
-        <w:t>.</w:t>
-      </w:r>
-    </w:p>
-    <w:p>
-      <w:pPr>
-        <w:rPr>
-          <w:lang w:val="en-US"/>
-        </w:rPr>
-      </w:pPr>
-    </w:p>
-    <w:p>
-      <w:pPr>
-        <w:jc w:val="center"/>
-        <w:rPr>
-          <w:lang w:val="en-US"/>
-        </w:rPr>
-      </w:pPr>
-      <w:r>
-        <w:fldChar w:fldCharType="begin"/>
-      </w:r>
-      <w:r>
-        <w:rPr>
-          <w:lang w:val="en-US"/>
-        </w:rPr>
-        <w:instrText xml:space="preserve"> MERGEFIELD  LANDLORD-FULLNAME  \* MERGEFORMAT </w:instrText>
-      </w:r>
-      <w:r>
-        <w:fldChar w:fldCharType="separate"/>
-      </w:r>
-      <w:r>
-        <w:rPr>
-          <w:noProof/>
-          <w:lang w:val="en-US"/>
-        </w:rPr>
-        <w:t>«LANDLORD-FULLNAME»</w:t>
-      </w:r>
-      <w:r>
-        <w:fldChar w:fldCharType="end"/>
-      </w:r>
-    </w:p>
-    <w:p>
-      <w:pPr>
-        <w:jc w:val="center"/>
-        <w:rPr>
-          <w:lang w:val="en-US"/>
-        </w:rPr>
-      </w:pPr>
-      <w:r>
-        <w:rPr>
-          <w:lang w:val="en-US"/>
-        </w:rPr>
-        <w:t>(</w:t>
-      </w:r>
-      <w:r>
-        <w:t>далее</w:t>
-      </w:r>
-      <w:r>
-        <w:rPr>
-          <w:lang w:val="en-US"/>
-        </w:rPr>
-        <w:t xml:space="preserve"> </w:t>
-      </w:r>
-      <w:r>
-        <w:rPr>
-          <w:lang w:val="en-US"/>
-        </w:rPr>
-        <w:t>"</w:t>
-      </w:r>
-      <w:r>
-        <w:t>Арендодатель</w:t>
-      </w:r>
-      <w:r>
-        <w:rPr>
-          <w:lang w:val="en-US"/>
-        </w:rPr>
-        <w:t>"</w:t>
-      </w:r>
-      <w:r>
-        <w:rPr>
-          <w:lang w:val="en-US"/>
-        </w:rPr>
-        <w:t>)</w:t>
-      </w:r>
-    </w:p>
-    <w:p>
-      <w:pPr>
-        <w:jc w:val="right"/>
-      </w:pPr>
-      <w:r>
-        <w:t>с одной стороны</w:t>
-      </w:r>
-    </w:p>
-    <w:p>
-      <w:pPr>
-        <w:jc w:val="center"/>
-        <w:rPr>
-          <w:b/>
-          <w:bCs/>
-        </w:rPr>
-      </w:pPr>
-      <w:r>
-        <w:rPr>
-          <w:b/>
-          <w:bCs/>
-        </w:rPr>
-        <w:t>И</w:t>
-      </w:r>
-    </w:p>
-    <w:p>
-      <w:pPr>
-        <w:jc w:val="center"/>
-      </w:pPr>
-      <w:r>
-        <w:rPr>
-          <w:lang w:val="en-US"/>
-        </w:rPr>
-        <w:fldChar w:fldCharType="begin"/>
-      </w:r>
-      <w:r>
-        <w:instrText xml:space="preserve"> </w:instrText>
-      </w:r>
-      <w:r>
-        <w:rPr>
-          <w:lang w:val="en-US"/>
-        </w:rPr>
-        <w:instrText>MERGEFIELD</w:instrText>
-      </w:r>
-      <w:r>
-        <w:instrText xml:space="preserve">  </w:instrText>
-      </w:r>
-      <w:r>
-        <w:rPr>
-          <w:lang w:val="en-US"/>
-        </w:rPr>
-        <w:instrText>TENANT</w:instrText>
-      </w:r>
-      <w:r>
-        <w:instrText>-</w:instrText>
-      </w:r>
-      <w:r>
-        <w:rPr>
-          <w:lang w:val="en-US"/>
-        </w:rPr>
-        <w:instrText>FULLNAME</w:instrText>
-      </w:r>
-      <w:r>
-        <w:instrText xml:space="preserve">  \* </w:instrText>
-      </w:r>
-      <w:r>
-        <w:rPr>
-          <w:lang w:val="en-US"/>
-        </w:rPr>
-        <w:instrText>MERGEFORMAT</w:instrText>
-      </w:r>
-      <w:r>
-        <w:instrText xml:space="preserve"> </w:instrText>
-      </w:r>
-      <w:r>
-        <w:rPr>
-          <w:lang w:val="en-US"/>
-        </w:rPr>
-        <w:fldChar w:fldCharType="separate"/>
-      </w:r>
-      <w:r>
-        <w:rPr>
-          <w:noProof/>
-        </w:rPr>
-        <w:t>«</w:t>
-      </w:r>
-      <w:r>
-        <w:rPr>
-          <w:noProof/>
-          <w:lang w:val="en-US"/>
-        </w:rPr>
-        <w:t>TENANT</w:t>
-      </w:r>
-      <w:r>
-        <w:rPr>
-          <w:noProof/>
-        </w:rPr>
-        <w:t>-</w:t>
-      </w:r>
-      <w:r>
-        <w:rPr>
-          <w:noProof/>
-          <w:lang w:val="en-US"/>
-        </w:rPr>
-        <w:t>FULLNAME</w:t>
-      </w:r>
-      <w:r>
-        <w:rPr>
-          <w:noProof/>
-        </w:rPr>
-        <w:t>»</w:t>
-      </w:r>
-      <w:r>
-        <w:rPr>
-          <w:lang w:val="en-US"/>
-        </w:rPr>
-        <w:fldChar w:fldCharType="end"/>
-      </w:r>
-    </w:p>
-    <w:p>
-      <w:pPr>
-        <w:jc w:val="center"/>
-      </w:pPr>
-      <w:r>
-        <w:t>(далее</w:t>
-      </w:r>
-      <w:r>
-        <w:t xml:space="preserve"> "Арендатор"</w:t>
-      </w:r>
-      <w:r>
-        <w:t>)</w:t>
-      </w:r>
-    </w:p>
-    <w:p>
-      <w:pPr>
-        <w:jc w:val="right"/>
-      </w:pPr>
-      <w:r>
-        <w:t>с другой сторон</w:t>
-      </w:r>
-      <w:r>
-        <w:t>ы.</w:t>
-      </w:r>
-    </w:p>
-    <w:p/>
-    <w:p>
-      <w:r>
-        <w:t>З</w:t>
-      </w:r>
-      <w:r>
-        <w:t>аключили настоящий договор о нижеследующем:</w:t>
-      </w:r>
-    </w:p>
-    <w:p/>
-    <w:p>
-      <w:pPr>
-        <w:rPr>
-          <w:b/>
-          <w:bCs/>
-        </w:rPr>
-      </w:pPr>
-      <w:r>
-        <w:rPr>
-          <w:b/>
-          <w:bCs/>
-        </w:rPr>
-        <w:t>1. ПРЕДМЕТ ДОГОВОРА</w:t>
-      </w:r>
-    </w:p>
-    <w:p/>
-    <w:p>
-      <w:r>
-        <w:t>1.1. Арендодатель передает, а Арендатор принимает в аренду жилое помещение по адресу: _______________.</w:t>
-      </w:r>
-    </w:p>
-    <w:p/>
-    <w:p>
-      <w:pPr>
-        <w:rPr>
-          <w:b/>
-          <w:bCs/>
-        </w:rPr>
-      </w:pPr>
-      <w:r>
-        <w:rPr>
-          <w:b/>
-          <w:bCs/>
-        </w:rPr>
-        <w:t>2. СРОК АРЕНДЫ</w:t>
-      </w:r>
-    </w:p>
-    <w:p/>
-    <w:p>
-      <w:pPr>
-        <w:rPr>
-          <w:lang w:val="en-US"/>
-        </w:rPr>
-      </w:pPr>
-      <w:r>
-        <w:rPr>
-          <w:lang w:val="en-US"/>
-        </w:rPr>
-        <w:t xml:space="preserve">2.1. </w:t>
-      </w:r>
-      <w:r>
-        <w:t>Срок</w:t>
-      </w:r>
-      <w:r>
-        <w:rPr>
-          <w:lang w:val="en-US"/>
-        </w:rPr>
-        <w:t xml:space="preserve"> </w:t>
-      </w:r>
-      <w:r>
-        <w:t>аренды</w:t>
-      </w:r>
-      <w:r>
-        <w:rPr>
-          <w:lang w:val="en-US"/>
-        </w:rPr>
-        <w:t xml:space="preserve"> </w:t>
-      </w:r>
-      <w:r>
-        <w:t>устанавливается</w:t>
-      </w:r>
-      <w:r>
-        <w:rPr>
-          <w:lang w:val="en-US"/>
-        </w:rPr>
-        <w:t xml:space="preserve"> </w:t>
-      </w:r>
-      <w:r>
-        <w:fldChar w:fldCharType="begin"/>
-      </w:r>
-      <w:r>
-        <w:rPr>
-          <w:lang w:val="en-US"/>
-        </w:rPr>
-        <w:instrText xml:space="preserve"> MERGEFIELD  LEASE-START-DATE-TIME  \* MERGEFORMAT </w:instrText>
-      </w:r>
-      <w:r>
-        <w:fldChar w:fldCharType="separate"/>
-      </w:r>
-      <w:r>
-        <w:rPr>
-          <w:noProof/>
-          <w:lang w:val="en-US"/>
-        </w:rPr>
-        <w:t>«LEASE-START-DATE-TIME»</w:t>
-      </w:r>
-      <w:r>
-        <w:fldChar w:fldCharType="end"/>
-      </w:r>
-      <w:r>
-        <w:rPr>
-          <w:lang w:val="en-US"/>
-        </w:rPr>
-        <w:t xml:space="preserve"> </w:t>
-      </w:r>
-      <w:r>
-        <w:t>по</w:t>
-      </w:r>
-      <w:r>
-        <w:rPr>
-          <w:lang w:val="en-US"/>
-        </w:rPr>
-        <w:t xml:space="preserve"> </w:t>
-      </w:r>
-      <w:r>
-        <w:fldChar w:fldCharType="begin"/>
-      </w:r>
-      <w:r>
-        <w:rPr>
-          <w:lang w:val="en-US"/>
-        </w:rPr>
-        <w:instrText xml:space="preserve"> MERGEFIELD  LEASE-END-DATE-TIME  \* MERGEFORMAT </w:instrText>
-      </w:r>
-      <w:r>
-        <w:fldChar w:fldCharType="separate"/>
-      </w:r>
-      <w:r>
-        <w:rPr>
-          <w:noProof/>
-          <w:lang w:val="en-US"/>
-        </w:rPr>
-        <w:t>«LEASE-END-DATE-TIME»</w:t>
-      </w:r>
-      <w:r>
-        <w:fldChar w:fldCharType="end"/>
-      </w:r>
-    </w:p>
-    <w:p>
-      <w:pPr>
-        <w:rPr>
-          <w:lang w:val="en-US"/>
-        </w:rPr>
-      </w:pPr>
-    </w:p>
-    <w:p>
-      <w:pPr>
-        <w:rPr>
-          <w:b/>
-          <w:bCs/>
-        </w:rPr>
-      </w:pPr>
-      <w:r>
-        <w:rPr>
-          <w:b/>
-          <w:bCs/>
-        </w:rPr>
-        <w:t>3. РАЗМЕР АРЕНДНОЙ ПЛАТЫ</w:t>
-      </w:r>
-    </w:p>
-    <w:p/>
-    <w:p>
-      <w:pPr>
-        <w:rPr>
-          <w:lang w:val="en-US"/>
-        </w:rPr>
-      </w:pPr>
-      <w:r>
-        <w:t xml:space="preserve">3.1. Размер арендной платы составляет </w:t>
-      </w:r>
-      <w:fldSimple w:instr=" MERGEFIELD  PAYMENT-AMOUNT  \* MERGEFORMAT ">
+      <w:fldSimple w:instr=" MERGEFIELD  ContractDate  \* MERGEFORMAT ">
         <w:r>
           <w:rPr>
             <w:noProof/>
           </w:rPr>
-          <w:t>«PAYMENT-AMOUNT»</w:t>
+          <w:t>«ContractDate»</w:t>
         </w:r>
       </w:fldSimple>
       <w:r>
-        <w:t xml:space="preserve"> рублей </w:t>
-      </w:r>
-      <w:r>
-        <w:t>каждый</w:t>
-      </w:r>
-      <w:r>
-        <w:t xml:space="preserve"> </w:t>
-      </w:r>
-      <w:fldSimple w:instr=" MERGEFIELD  PAYMENT-FREQUENCY  \* MERGEFORMAT ">
+        <w:t>.</w:t>
+      </w:r>
+    </w:p>
+    <w:p/>
+    <w:p>
+      <w:pPr>
+        <w:jc w:val="center"/>
+      </w:pPr>
+      <w:fldSimple w:instr=" MERGEFIELD  LandlordFullname  \* MERGEFORMAT ">
         <w:r>
           <w:rPr>
             <w:noProof/>
           </w:rPr>
-          <w:t>«PAYMENT-FREQUENCY»</w:t>
+          <w:t>«LandlordFullname»</w:t>
+        </w:r>
+      </w:fldSimple>
+    </w:p>
+    <w:p>
+      <w:pPr>
+        <w:jc w:val="center"/>
+      </w:pPr>
+      <w:r>
+        <w:t>(</w:t>
+      </w:r>
+      <w:r>
+        <w:t>далее</w:t>
+      </w:r>
+      <w:r>
+        <w:t xml:space="preserve"> "</w:t>
+      </w:r>
+      <w:r>
+        <w:t>Арендодатель</w:t>
+      </w:r>
+      <w:r>
+        <w:t>")</w:t>
+      </w:r>
+    </w:p>
+    <w:p>
+      <w:pPr>
+        <w:jc w:val="right"/>
+      </w:pPr>
+      <w:r>
+        <w:t>с одной стороны</w:t>
+      </w:r>
+    </w:p>
+    <w:p>
+      <w:pPr>
+        <w:jc w:val="center"/>
+        <w:rPr>
+          <w:b/>
+          <w:bCs/>
+        </w:rPr>
+      </w:pPr>
+      <w:r>
+        <w:rPr>
+          <w:b/>
+          <w:bCs/>
+        </w:rPr>
+        <w:t>И</w:t>
+      </w:r>
+    </w:p>
+    <w:p>
+      <w:pPr>
+        <w:jc w:val="center"/>
+      </w:pPr>
+      <w:r>
+        <w:rPr>
+          <w:lang w:val="en-US"/>
+        </w:rPr>
+        <w:fldChar w:fldCharType="begin"/>
+      </w:r>
+      <w:r>
+        <w:rPr>
+          <w:lang w:val="en-US"/>
+        </w:rPr>
+        <w:instrText xml:space="preserve"> MERGEFIELD  TenantFullname  \* MERGEFORMAT </w:instrText>
+      </w:r>
+      <w:r>
+        <w:rPr>
+          <w:lang w:val="en-US"/>
+        </w:rPr>
+        <w:fldChar w:fldCharType="separate"/>
+      </w:r>
+      <w:r>
+        <w:rPr>
+          <w:noProof/>
+          <w:lang w:val="en-US"/>
+        </w:rPr>
+        <w:t>«TenantFullname»</w:t>
+      </w:r>
+      <w:r>
+        <w:rPr>
+          <w:lang w:val="en-US"/>
+        </w:rPr>
+        <w:fldChar w:fldCharType="end"/>
+      </w:r>
+    </w:p>
+    <w:p>
+      <w:pPr>
+        <w:jc w:val="center"/>
+      </w:pPr>
+      <w:r>
+        <w:t>(далее "Арендатор")</w:t>
+      </w:r>
+    </w:p>
+    <w:p>
+      <w:pPr>
+        <w:jc w:val="right"/>
+      </w:pPr>
+      <w:r>
+        <w:t>с другой стороны.</w:t>
+      </w:r>
+    </w:p>
+    <w:p/>
+    <w:p>
+      <w:r>
+        <w:t>Заключили настоящий договор о нижеследующем:</w:t>
+      </w:r>
+    </w:p>
+    <w:p/>
+    <w:p>
+      <w:pPr>
+        <w:rPr>
+          <w:b/>
+          <w:bCs/>
+        </w:rPr>
+      </w:pPr>
+      <w:r>
+        <w:rPr>
+          <w:b/>
+          <w:bCs/>
+        </w:rPr>
+        <w:t>1. ПРЕДМЕТ ДОГОВОРА</w:t>
+      </w:r>
+    </w:p>
+    <w:p/>
+    <w:p>
+      <w:r>
+        <w:t xml:space="preserve">1.1. Арендодатель передает, а Арендатор принимает в аренду жилое помещение по адресу: </w:t>
+      </w:r>
+      <w:fldSimple w:instr=" MERGEFIELD  PropertyAddress  \* MERGEFORMAT ">
+        <w:r>
+          <w:rPr>
+            <w:noProof/>
+          </w:rPr>
+          <w:t>«PropertyAddress»</w:t>
+        </w:r>
+      </w:fldSimple>
+      <w:r>
+        <w:t>.</w:t>
+      </w:r>
+    </w:p>
+    <w:p/>
+    <w:p>
+      <w:pPr>
+        <w:rPr>
+          <w:b/>
+          <w:bCs/>
+          <w:lang w:val="en-US"/>
+        </w:rPr>
+      </w:pPr>
+      <w:r>
+        <w:rPr>
+          <w:b/>
+          <w:bCs/>
+          <w:lang w:val="en-US"/>
+        </w:rPr>
+        <w:t xml:space="preserve">2. </w:t>
+      </w:r>
+      <w:r>
+        <w:rPr>
+          <w:b/>
+          <w:bCs/>
+        </w:rPr>
+        <w:t>СРОК</w:t>
+      </w:r>
+      <w:r>
+        <w:rPr>
+          <w:b/>
+          <w:bCs/>
+          <w:lang w:val="en-US"/>
+        </w:rPr>
+        <w:t xml:space="preserve"> </w:t>
+      </w:r>
+      <w:r>
+        <w:rPr>
+          <w:b/>
+          <w:bCs/>
+        </w:rPr>
+        <w:t>АРЕНДЫ</w:t>
+      </w:r>
+    </w:p>
+    <w:p>
+      <w:pPr>
+        <w:rPr>
+          <w:lang w:val="en-US"/>
+        </w:rPr>
+      </w:pPr>
+    </w:p>
+    <w:p>
+      <w:pPr>
+        <w:rPr>
+          <w:lang w:val="en-US"/>
+        </w:rPr>
+      </w:pPr>
+      <w:r>
+        <w:rPr>
+          <w:lang w:val="en-US"/>
+        </w:rPr>
+        <w:t xml:space="preserve">2.1. </w:t>
+      </w:r>
+      <w:r>
+        <w:t>Срок</w:t>
+      </w:r>
+      <w:r>
+        <w:rPr>
+          <w:lang w:val="en-US"/>
+        </w:rPr>
+        <w:t xml:space="preserve"> </w:t>
+      </w:r>
+      <w:r>
+        <w:t>аренды</w:t>
+      </w:r>
+      <w:r>
+        <w:rPr>
+          <w:lang w:val="en-US"/>
+        </w:rPr>
+        <w:t xml:space="preserve"> </w:t>
+      </w:r>
+      <w:r>
+        <w:t>устанавливается</w:t>
+      </w:r>
+      <w:r>
+        <w:rPr>
+          <w:lang w:val="en-US"/>
+        </w:rPr>
+        <w:t xml:space="preserve"> </w:t>
+      </w:r>
+      <w:r>
+        <w:fldChar w:fldCharType="begin"/>
+      </w:r>
+      <w:r>
+        <w:rPr>
+          <w:lang w:val="en-US"/>
+        </w:rPr>
+        <w:instrText xml:space="preserve"> MERGEFIELD  LeaseStartDateTime  \* MERGEFORMAT </w:instrText>
+      </w:r>
+      <w:r>
+        <w:fldChar w:fldCharType="separate"/>
+      </w:r>
+      <w:r>
+        <w:rPr>
+          <w:noProof/>
+          <w:lang w:val="en-US"/>
+        </w:rPr>
+        <w:t>«LeaseStartDateTime»</w:t>
+      </w:r>
+      <w:r>
+        <w:fldChar w:fldCharType="end"/>
+      </w:r>
+      <w:r>
+        <w:rPr>
+          <w:lang w:val="en-US"/>
+        </w:rPr>
+        <w:t xml:space="preserve"> </w:t>
+      </w:r>
+      <w:r>
+        <w:t>по</w:t>
+      </w:r>
+      <w:r>
+        <w:rPr>
+          <w:lang w:val="en-US"/>
+        </w:rPr>
+        <w:t xml:space="preserve"> </w:t>
+      </w:r>
+      <w:r>
+        <w:fldChar w:fldCharType="begin"/>
+      </w:r>
+      <w:r>
+        <w:rPr>
+          <w:lang w:val="en-US"/>
+        </w:rPr>
+        <w:instrText xml:space="preserve"> MERGEFIELD  LeaseEndDateTime  \* MERGEFORMAT </w:instrText>
+      </w:r>
+      <w:r>
+        <w:fldChar w:fldCharType="separate"/>
+      </w:r>
+      <w:r>
+        <w:rPr>
+          <w:noProof/>
+          <w:lang w:val="en-US"/>
+        </w:rPr>
+        <w:t>«LeaseEndDateTime»</w:t>
+      </w:r>
+      <w:r>
+        <w:fldChar w:fldCharType="end"/>
+      </w:r>
+    </w:p>
+    <w:p>
+      <w:pPr>
+        <w:rPr>
+          <w:lang w:val="en-US"/>
+        </w:rPr>
+      </w:pPr>
+    </w:p>
+    <w:p>
+      <w:pPr>
+        <w:rPr>
+          <w:b/>
+          <w:bCs/>
+        </w:rPr>
+      </w:pPr>
+      <w:r>
+        <w:rPr>
+          <w:b/>
+          <w:bCs/>
+        </w:rPr>
+        <w:t>3. РАЗМЕР АРЕНДНОЙ ПЛАТЫ</w:t>
+      </w:r>
+    </w:p>
+    <w:p/>
+    <w:p>
+      <w:r>
+        <w:t xml:space="preserve">3.1. Размер арендной платы составляет </w:t>
+      </w:r>
+      <w:fldSimple w:instr=" MERGEFIELD  PaymentAmount  \* MERGEFORMAT ">
+        <w:r>
+          <w:rPr>
+            <w:noProof/>
+          </w:rPr>
+          <w:t>«PaymentAmount»</w:t>
+        </w:r>
+      </w:fldSimple>
+      <w:r>
+        <w:t xml:space="preserve"> рублей </w:t>
+      </w:r>
+      <w:r>
+        <w:t>каждый</w:t>
+      </w:r>
+      <w:r>
+        <w:t xml:space="preserve"> </w:t>
+      </w:r>
+      <w:fldSimple w:instr=" MERGEFIELD  PaymentFrequency  \* MERGEFORMAT ">
+        <w:r>
+          <w:rPr>
+            <w:noProof/>
+          </w:rPr>
+          <w:t>«PaymentFrequency»</w:t>
         </w:r>
       </w:fldSimple>
       <w:r>
@@ -582,12 +476,12 @@
       <w:r>
         <w:t xml:space="preserve"> </w:t>
       </w:r>
-      <w:fldSimple w:instr=" MERGEFIELD  LANDLORD-FULLNAME  \* MERGEFORMAT ">
+      <w:fldSimple w:instr=" MERGEFIELD  LandlordFullname  \* MERGEFORMAT ">
         <w:r>
           <w:rPr>
             <w:noProof/>
           </w:rPr>
-          <w:t>«LANDLORD-FULLNAME»</w:t>
+          <w:t>«LandlordFullname»</w:t>
         </w:r>
       </w:fldSimple>
     </w:p>
@@ -629,9 +523,8 @@
       <w:r>
         <w:rPr>
           <w:noProof/>
-          <w:lang w:val="en-US"/>
-        </w:rPr>
-        <w:instrText xml:space="preserve"> MERGEFIELD  LANDLORD-PHONE-NUMBER  \* MERGEFORMAT </w:instrText>
+        </w:rPr>
+        <w:instrText xml:space="preserve"> MERGEFIELD  LandlordPhoneNumber  \* MERGEFORMAT </w:instrText>
       </w:r>
       <w:r>
         <w:rPr>
@@ -642,9 +535,8 @@
       <w:r>
         <w:rPr>
           <w:noProof/>
-          <w:lang w:val="en-US"/>
-        </w:rPr>
-        <w:t>«LANDLORD-PHONE-NUMBER»</w:t>
+        </w:rPr>
+        <w:t>«LandlordPhoneNumber»</w:t>
       </w:r>
       <w:r>
         <w:rPr>
@@ -680,7 +572,7 @@
         <w:rPr>
           <w:lang w:val="en-US"/>
         </w:rPr>
-        <w:instrText xml:space="preserve"> MERGEFIELD  LANDLORD-EMAIL  \* MERGEFORMAT </w:instrText>
+        <w:instrText xml:space="preserve"> MERGEFIELD  LandlordEmail  \* MERGEFORMAT </w:instrText>
       </w:r>
       <w:r>
         <w:rPr>
@@ -693,7 +585,7 @@
           <w:noProof/>
           <w:lang w:val="en-US"/>
         </w:rPr>
-        <w:t>«LANDLORD-EMAIL»</w:t>
+        <w:t>«LandlordEmail»</w:t>
       </w:r>
       <w:r>
         <w:rPr>
@@ -731,28 +623,14 @@
         </w:rPr>
         <w:t xml:space="preserve">: </w:t>
       </w:r>
-      <w:r>
-        <w:fldChar w:fldCharType="begin"/>
-      </w:r>
-      <w:r>
-        <w:rPr>
-          <w:lang w:val="en-US"/>
-        </w:rPr>
-        <w:instrText xml:space="preserve"> MERGEFIELD  LANDLORD-CONTACT-ADDRESS  \* MERGEFORMAT </w:instrText>
-      </w:r>
-      <w:r>
-        <w:fldChar w:fldCharType="separate"/>
-      </w:r>
-      <w:r>
-        <w:rPr>
-          <w:noProof/>
-          <w:lang w:val="en-US"/>
-        </w:rPr>
-        <w:t>«LANDLORD-CONTACT-ADDRESS»</w:t>
-      </w:r>
-      <w:r>
-        <w:fldChar w:fldCharType="end"/>
-      </w:r>
+      <w:fldSimple w:instr=" MERGEFIELD  LandlordContactAddress  \* MERGEFORMAT ">
+        <w:r>
+          <w:rPr>
+            <w:noProof/>
+          </w:rPr>
+          <w:t>«LandlordContactAddress»</w:t>
+        </w:r>
+      </w:fldSimple>
     </w:p>
     <w:p>
       <w:r>
@@ -786,7 +664,7 @@
         <w:rPr>
           <w:lang w:val="en-US"/>
         </w:rPr>
-        <w:instrText xml:space="preserve"> MERGEFIELD  TENANT-FULLNAME  \* MERGEFORMAT </w:instrText>
+        <w:instrText xml:space="preserve"> MERGEFIELD  TenantFullname  \* MERGEFORMAT </w:instrText>
       </w:r>
       <w:r>
         <w:rPr>
@@ -799,7 +677,7 @@
           <w:noProof/>
           <w:lang w:val="en-US"/>
         </w:rPr>
-        <w:t>«TENANT-FULLNAME»</w:t>
+        <w:t>«TenantFullname»</w:t>
       </w:r>
       <w:r>
         <w:rPr>
@@ -853,7 +731,7 @@
         <w:rPr>
           <w:lang w:val="en-US"/>
         </w:rPr>
-        <w:instrText xml:space="preserve"> MERGEFIELD  TENANT-PHONE-NUMBER  \* MERGEFORMAT </w:instrText>
+        <w:instrText xml:space="preserve"> MERGEFIELD  TenantPhoneNumber  \* MERGEFORMAT </w:instrText>
       </w:r>
       <w:r>
         <w:rPr>
@@ -866,7 +744,7 @@
           <w:noProof/>
           <w:lang w:val="en-US"/>
         </w:rPr>
-        <w:t>«TENANT-PHONE-NUMBER»</w:t>
+        <w:t>«TenantPhoneNumber»</w:t>
       </w:r>
       <w:r>
         <w:rPr>
@@ -911,16 +789,7 @@
         <w:rPr>
           <w:lang w:val="en-US"/>
         </w:rPr>
-        <w:instrText>TENANT</w:instrText>
-      </w:r>
-      <w:r>
-        <w:instrText>-</w:instrText>
-      </w:r>
-      <w:r>
-        <w:rPr>
-          <w:lang w:val="en-US"/>
-        </w:rPr>
-        <w:instrText>EMAIL</w:instrText>
+        <w:instrText>TenantEmail</w:instrText>
       </w:r>
       <w:r>
         <w:instrText xml:space="preserve">  \* </w:instrText>
@@ -951,25 +820,12 @@
           <w:noProof/>
           <w:lang w:val="en-US"/>
         </w:rPr>
-        <w:t>TENANT</w:t>
+        <w:t>TenantEmail</w:t>
       </w:r>
       <w:r>
         <w:rPr>
           <w:noProof/>
         </w:rPr>
-        <w:t>-</w:t>
-      </w:r>
-      <w:r>
-        <w:rPr>
-          <w:noProof/>
-          <w:lang w:val="en-US"/>
-        </w:rPr>
-        <w:t>EMAIL</w:t>
-      </w:r>
-      <w:r>
-        <w:rPr>
-          <w:noProof/>
-        </w:rPr>
         <w:t>»</w:t>
       </w:r>
       <w:r>
@@ -991,28 +847,7 @@
     </w:p>
     <w:p>
       <w:r>
-        <w:t>Подпись а</w:t>
-      </w:r>
-      <w:r>
-        <w:t>рендодател</w:t>
-      </w:r>
-      <w:r>
-        <w:t>я</w:t>
-      </w:r>
-      <w:r>
-        <w:t>: _______________</w:t>
-      </w:r>
-      <w:r>
-        <w:t xml:space="preserve">                          Подпись а</w:t>
-      </w:r>
-      <w:r>
-        <w:t>рендатор</w:t>
-      </w:r>
-      <w:r>
-        <w:t>а</w:t>
-      </w:r>
-      <w:r>
-        <w:t>: _______________</w:t>
+        <w:t>Подпись арендодателя: _______________                          Подпись арендатора: _______________</w:t>
       </w:r>
     </w:p>
     <w:sectPr>
@@ -1660,6 +1495,7 @@
   <w:style w:type="paragraph" w:default="1" w:styleId="a">
     <w:name w:val="Normal"/>
     <w:qFormat/>
+    <w:rsid w:val="000B04CD"/>
   </w:style>
   <w:style w:type="character" w:default="1" w:styleId="a0">
     <w:name w:val="Default Paragraph Font"/>

</xml_diff>